<commit_message>
Updated notes on model file changes to make after downloading the official model
Updated the notes of what files to change (and how) after downloading the official model files. Much more detail was added
</commit_message>
<xml_diff>
--- a/docs/ref_materials/notes_on_revision_of_auto_execution_script_for_NFSEG_v1_for_sjr.docx
+++ b/docs/ref_materials/notes_on_revision_of_auto_execution_script_for_NFSEG_v1_for_sjr.docx
@@ -27,25 +27,7 @@
           <w:sz w:val="24"/>
           <w:szCs w:val="24"/>
         </w:rPr>
-        <w:t>file</w:t>
-      </w:r>
-      <w:proofErr w:type="gramStart"/>
-      <w:r>
-        <w:rPr>
-          <w:rFonts w:ascii="Arial" w:hAnsi="Arial" w:cs="Arial"/>
-          <w:sz w:val="24"/>
-          <w:szCs w:val="24"/>
-        </w:rPr>
-        <w:t>, ,</w:t>
-      </w:r>
-      <w:proofErr w:type="gramEnd"/>
-      <w:r>
-        <w:rPr>
-          <w:rFonts w:ascii="Arial" w:hAnsi="Arial" w:cs="Arial"/>
-          <w:sz w:val="24"/>
-          <w:szCs w:val="24"/>
-        </w:rPr>
-        <w:t xml:space="preserve"> associated with automated-execution of the NFSEG v1.1 model.</w:t>
+        <w:t>file, , associated with automated-execution of the NFSEG v1.1 model.</w:t>
       </w:r>
     </w:p>
     <w:p>
@@ -230,16 +212,7 @@
           <w:sz w:val="24"/>
           <w:szCs w:val="24"/>
         </w:rPr>
-        <w:t xml:space="preserve">, then edit as </w:t>
-      </w:r>
-      <w:proofErr w:type="gramStart"/>
-      <w:r>
-        <w:rPr>
-          <w:rFonts w:ascii="Arial" w:hAnsi="Arial" w:cs="Arial"/>
-          <w:sz w:val="24"/>
-          <w:szCs w:val="24"/>
-        </w:rPr>
-        <w:t>follows:</w:t>
+        <w:t>, then edit as follows:</w:t>
       </w:r>
       <w:r>
         <w:rPr>
@@ -249,7 +222,6 @@
         </w:rPr>
         <w:t>.</w:t>
       </w:r>
-      <w:proofErr w:type="gramEnd"/>
     </w:p>
     <w:p>
       <w:pPr>
@@ -291,23 +263,13 @@
         <w:t xml:space="preserve"> = </w:t>
       </w:r>
       <w:proofErr w:type="spellStart"/>
-      <w:proofErr w:type="gramStart"/>
-      <w:r>
-        <w:rPr>
-          <w:rFonts w:ascii="Arial" w:hAnsi="Arial" w:cs="Arial"/>
-          <w:sz w:val="24"/>
-          <w:szCs w:val="24"/>
-        </w:rPr>
-        <w:t>os.path</w:t>
-      </w:r>
-      <w:proofErr w:type="gramEnd"/>
-      <w:r>
-        <w:rPr>
-          <w:rFonts w:ascii="Arial" w:hAnsi="Arial" w:cs="Arial"/>
-          <w:sz w:val="24"/>
-          <w:szCs w:val="24"/>
-        </w:rPr>
-        <w:t>.join</w:t>
+      <w:r>
+        <w:rPr>
+          <w:rFonts w:ascii="Arial" w:hAnsi="Arial" w:cs="Arial"/>
+          <w:sz w:val="24"/>
+          <w:szCs w:val="24"/>
+        </w:rPr>
+        <w:t>os.path.join</w:t>
       </w:r>
       <w:proofErr w:type="spellEnd"/>
       <w:r>
@@ -399,23 +361,13 @@
         <w:t xml:space="preserve">spRef_utm_zone17n_meters_sjr = </w:t>
       </w:r>
       <w:proofErr w:type="spellStart"/>
-      <w:proofErr w:type="gramStart"/>
-      <w:r>
-        <w:rPr>
-          <w:rFonts w:ascii="Arial" w:hAnsi="Arial" w:cs="Arial"/>
-          <w:sz w:val="24"/>
-          <w:szCs w:val="24"/>
-        </w:rPr>
-        <w:t>os.path</w:t>
-      </w:r>
-      <w:proofErr w:type="gramEnd"/>
-      <w:r>
-        <w:rPr>
-          <w:rFonts w:ascii="Arial" w:hAnsi="Arial" w:cs="Arial"/>
-          <w:sz w:val="24"/>
-          <w:szCs w:val="24"/>
-        </w:rPr>
-        <w:t>.join</w:t>
+      <w:r>
+        <w:rPr>
+          <w:rFonts w:ascii="Arial" w:hAnsi="Arial" w:cs="Arial"/>
+          <w:sz w:val="24"/>
+          <w:szCs w:val="24"/>
+        </w:rPr>
+        <w:t>os.path.join</w:t>
       </w:r>
       <w:proofErr w:type="spellEnd"/>
       <w:r>
@@ -482,25 +434,7 @@
           <w:sz w:val="24"/>
           <w:szCs w:val="24"/>
         </w:rPr>
-        <w:t>’ command (</w:t>
-      </w:r>
-      <w:proofErr w:type="gramStart"/>
-      <w:r>
-        <w:rPr>
-          <w:rFonts w:ascii="Arial" w:hAnsi="Arial" w:cs="Arial"/>
-          <w:sz w:val="24"/>
-          <w:szCs w:val="24"/>
-        </w:rPr>
-        <w:t>now  line</w:t>
-      </w:r>
-      <w:proofErr w:type="gramEnd"/>
-      <w:r>
-        <w:rPr>
-          <w:rFonts w:ascii="Arial" w:hAnsi="Arial" w:cs="Arial"/>
-          <w:sz w:val="24"/>
-          <w:szCs w:val="24"/>
-        </w:rPr>
-        <w:t xml:space="preserve"> 43) to the following:</w:t>
+        <w:t>’ command (now  line 43) to the following:</w:t>
       </w:r>
     </w:p>
     <w:p>
@@ -517,23 +451,13 @@
         </w:rPr>
       </w:pPr>
       <w:proofErr w:type="spellStart"/>
-      <w:proofErr w:type="gramStart"/>
-      <w:r>
-        <w:rPr>
-          <w:rFonts w:ascii="Arial" w:hAnsi="Arial" w:cs="Arial"/>
-          <w:sz w:val="24"/>
-          <w:szCs w:val="24"/>
-        </w:rPr>
-        <w:t>arcpy.MakeXYEventLayer</w:t>
-      </w:r>
-      <w:proofErr w:type="gramEnd"/>
-      <w:r>
-        <w:rPr>
-          <w:rFonts w:ascii="Arial" w:hAnsi="Arial" w:cs="Arial"/>
-          <w:sz w:val="24"/>
-          <w:szCs w:val="24"/>
-        </w:rPr>
-        <w:t>_management</w:t>
+      <w:r>
+        <w:rPr>
+          <w:rFonts w:ascii="Arial" w:hAnsi="Arial" w:cs="Arial"/>
+          <w:sz w:val="24"/>
+          <w:szCs w:val="24"/>
+        </w:rPr>
+        <w:t>arcpy.MakeXYEventLayer_management</w:t>
       </w:r>
       <w:proofErr w:type="spellEnd"/>
       <w:r>
@@ -631,7 +555,792 @@
           <w:sz w:val="24"/>
           <w:szCs w:val="24"/>
         </w:rPr>
-        <w:t>The l</w:t>
+        <w:t>The list of files, and where they go, that need to be included in a complete set of model files:</w:t>
+      </w:r>
+    </w:p>
+    <w:p>
+      <w:pPr>
+        <w:ind w:firstLine="360"/>
+        <w:rPr>
+          <w:rFonts w:ascii="Arial" w:hAnsi="Arial" w:cs="Arial"/>
+          <w:sz w:val="24"/>
+          <w:szCs w:val="24"/>
+        </w:rPr>
+      </w:pPr>
+      <w:r>
+        <w:rPr>
+          <w:rFonts w:ascii="Arial" w:hAnsi="Arial" w:cs="Arial"/>
+          <w:sz w:val="24"/>
+          <w:szCs w:val="24"/>
+        </w:rPr>
+        <w:t xml:space="preserve">To the </w:t>
+      </w:r>
+      <w:proofErr w:type="spellStart"/>
+      <w:r>
+        <w:rPr>
+          <w:rFonts w:ascii="Arial" w:hAnsi="Arial" w:cs="Arial"/>
+          <w:sz w:val="24"/>
+          <w:szCs w:val="24"/>
+        </w:rPr>
+        <w:t>preproc</w:t>
+      </w:r>
+      <w:proofErr w:type="spellEnd"/>
+      <w:r>
+        <w:rPr>
+          <w:rFonts w:ascii="Arial" w:hAnsi="Arial" w:cs="Arial"/>
+          <w:sz w:val="24"/>
+          <w:szCs w:val="24"/>
+        </w:rPr>
+        <w:t>\</w:t>
+      </w:r>
+      <w:proofErr w:type="spellStart"/>
+      <w:r>
+        <w:rPr>
+          <w:rFonts w:ascii="Arial" w:hAnsi="Arial" w:cs="Arial"/>
+          <w:sz w:val="24"/>
+          <w:szCs w:val="24"/>
+        </w:rPr>
+        <w:t>wellpkg_update</w:t>
+      </w:r>
+      <w:proofErr w:type="spellEnd"/>
+      <w:r>
+        <w:rPr>
+          <w:rFonts w:ascii="Arial" w:hAnsi="Arial" w:cs="Arial"/>
+          <w:sz w:val="24"/>
+          <w:szCs w:val="24"/>
+        </w:rPr>
+        <w:t xml:space="preserve"> directory\</w:t>
+      </w:r>
+    </w:p>
+    <w:p>
+      <w:pPr>
+        <w:pStyle w:val="ListParagraph"/>
+        <w:numPr>
+          <w:ilvl w:val="0"/>
+          <w:numId w:val="2"/>
+        </w:numPr>
+        <w:rPr>
+          <w:rFonts w:ascii="Arial" w:hAnsi="Arial" w:cs="Arial"/>
+          <w:sz w:val="24"/>
+          <w:szCs w:val="24"/>
+        </w:rPr>
+      </w:pPr>
+      <w:proofErr w:type="spellStart"/>
+      <w:r>
+        <w:rPr>
+          <w:rFonts w:ascii="Arial" w:hAnsi="Arial" w:cs="Arial"/>
+          <w:sz w:val="24"/>
+          <w:szCs w:val="24"/>
+        </w:rPr>
+        <w:t>wellpkg_header_nfseg.asc</w:t>
+      </w:r>
+      <w:proofErr w:type="spellEnd"/>
+    </w:p>
+    <w:p>
+      <w:pPr>
+        <w:pStyle w:val="ListParagraph"/>
+        <w:numPr>
+          <w:ilvl w:val="0"/>
+          <w:numId w:val="2"/>
+        </w:numPr>
+        <w:rPr>
+          <w:rFonts w:ascii="Arial" w:hAnsi="Arial" w:cs="Arial"/>
+          <w:sz w:val="24"/>
+          <w:szCs w:val="24"/>
+        </w:rPr>
+      </w:pPr>
+      <w:r>
+        <w:rPr>
+          <w:rFonts w:ascii="Arial" w:hAnsi="Arial" w:cs="Arial"/>
+          <w:sz w:val="24"/>
+          <w:szCs w:val="24"/>
+        </w:rPr>
+        <w:t>wellpkg_stress_period_01_records_nfseg.asc</w:t>
+      </w:r>
+    </w:p>
+    <w:p>
+      <w:pPr>
+        <w:ind w:left="360"/>
+        <w:rPr>
+          <w:rFonts w:ascii="Arial" w:hAnsi="Arial" w:cs="Arial"/>
+          <w:sz w:val="24"/>
+          <w:szCs w:val="24"/>
+        </w:rPr>
+      </w:pPr>
+    </w:p>
+    <w:p>
+      <w:pPr>
+        <w:ind w:left="360"/>
+        <w:rPr>
+          <w:rFonts w:ascii="Arial" w:hAnsi="Arial" w:cs="Arial"/>
+          <w:sz w:val="24"/>
+          <w:szCs w:val="24"/>
+        </w:rPr>
+      </w:pPr>
+      <w:r>
+        <w:rPr>
+          <w:rFonts w:ascii="Arial" w:hAnsi="Arial" w:cs="Arial"/>
+          <w:sz w:val="24"/>
+          <w:szCs w:val="24"/>
+        </w:rPr>
+        <w:t>To the &lt;model&gt;\ directory:</w:t>
+      </w:r>
+    </w:p>
+    <w:p>
+      <w:pPr>
+        <w:pStyle w:val="ListParagraph"/>
+        <w:numPr>
+          <w:ilvl w:val="0"/>
+          <w:numId w:val="3"/>
+        </w:numPr>
+        <w:rPr>
+          <w:rFonts w:ascii="Arial" w:hAnsi="Arial" w:cs="Arial"/>
+          <w:sz w:val="24"/>
+          <w:szCs w:val="24"/>
+        </w:rPr>
+      </w:pPr>
+      <w:r>
+        <w:rPr>
+          <w:rFonts w:ascii="Arial" w:hAnsi="Arial" w:cs="Arial"/>
+          <w:sz w:val="24"/>
+          <w:szCs w:val="24"/>
+        </w:rPr>
+        <w:t>Nam file:</w:t>
+      </w:r>
+    </w:p>
+    <w:p>
+      <w:pPr>
+        <w:pStyle w:val="ListParagraph"/>
+        <w:numPr>
+          <w:ilvl w:val="1"/>
+          <w:numId w:val="3"/>
+        </w:numPr>
+        <w:rPr>
+          <w:rFonts w:ascii="Arial" w:hAnsi="Arial" w:cs="Arial"/>
+          <w:sz w:val="24"/>
+          <w:szCs w:val="24"/>
+        </w:rPr>
+      </w:pPr>
+      <w:r>
+        <w:rPr>
+          <w:rFonts w:ascii="Arial" w:hAnsi="Arial" w:cs="Arial"/>
+          <w:sz w:val="24"/>
+          <w:szCs w:val="24"/>
+        </w:rPr>
+        <w:t xml:space="preserve">LIST 7 </w:t>
+      </w:r>
+      <w:proofErr w:type="spellStart"/>
+      <w:r>
+        <w:rPr>
+          <w:rFonts w:ascii="Arial" w:hAnsi="Arial" w:cs="Arial"/>
+          <w:sz w:val="24"/>
+          <w:szCs w:val="24"/>
+        </w:rPr>
+        <w:t>nfseg_auto.lst</w:t>
+      </w:r>
+      <w:proofErr w:type="spellEnd"/>
+    </w:p>
+    <w:p>
+      <w:pPr>
+        <w:pStyle w:val="ListParagraph"/>
+        <w:numPr>
+          <w:ilvl w:val="1"/>
+          <w:numId w:val="3"/>
+        </w:numPr>
+        <w:rPr>
+          <w:rFonts w:ascii="Arial" w:hAnsi="Arial" w:cs="Arial"/>
+          <w:sz w:val="24"/>
+          <w:szCs w:val="24"/>
+        </w:rPr>
+      </w:pPr>
+      <w:r>
+        <w:rPr>
+          <w:rFonts w:ascii="Arial" w:hAnsi="Arial" w:cs="Arial"/>
+          <w:sz w:val="24"/>
+          <w:szCs w:val="24"/>
+        </w:rPr>
+        <w:t xml:space="preserve">BAS6  1 </w:t>
+      </w:r>
+      <w:proofErr w:type="spellStart"/>
+      <w:r>
+        <w:rPr>
+          <w:rFonts w:ascii="Arial" w:hAnsi="Arial" w:cs="Arial"/>
+          <w:sz w:val="24"/>
+          <w:szCs w:val="24"/>
+        </w:rPr>
+        <w:t>nfseg.bas</w:t>
+      </w:r>
+      <w:proofErr w:type="spellEnd"/>
+    </w:p>
+    <w:p>
+      <w:pPr>
+        <w:pStyle w:val="ListParagraph"/>
+        <w:numPr>
+          <w:ilvl w:val="1"/>
+          <w:numId w:val="3"/>
+        </w:numPr>
+        <w:rPr>
+          <w:rFonts w:ascii="Arial" w:hAnsi="Arial" w:cs="Arial"/>
+          <w:sz w:val="24"/>
+          <w:szCs w:val="24"/>
+        </w:rPr>
+      </w:pPr>
+      <w:r>
+        <w:rPr>
+          <w:rFonts w:ascii="Arial" w:hAnsi="Arial" w:cs="Arial"/>
+          <w:sz w:val="24"/>
+          <w:szCs w:val="24"/>
+        </w:rPr>
+        <w:t xml:space="preserve">DIS  29 </w:t>
+      </w:r>
+      <w:proofErr w:type="spellStart"/>
+      <w:r>
+        <w:rPr>
+          <w:rFonts w:ascii="Arial" w:hAnsi="Arial" w:cs="Arial"/>
+          <w:sz w:val="24"/>
+          <w:szCs w:val="24"/>
+        </w:rPr>
+        <w:t>nfseg.dis</w:t>
+      </w:r>
+      <w:proofErr w:type="spellEnd"/>
+    </w:p>
+    <w:p>
+      <w:pPr>
+        <w:pStyle w:val="ListParagraph"/>
+        <w:numPr>
+          <w:ilvl w:val="1"/>
+          <w:numId w:val="3"/>
+        </w:numPr>
+        <w:rPr>
+          <w:rFonts w:ascii="Arial" w:hAnsi="Arial" w:cs="Arial"/>
+          <w:sz w:val="24"/>
+          <w:szCs w:val="24"/>
+        </w:rPr>
+      </w:pPr>
+      <w:r>
+        <w:rPr>
+          <w:rFonts w:ascii="Arial" w:hAnsi="Arial" w:cs="Arial"/>
+          <w:sz w:val="24"/>
+          <w:szCs w:val="24"/>
+        </w:rPr>
+        <w:t xml:space="preserve">UPW 11 </w:t>
+      </w:r>
+      <w:proofErr w:type="spellStart"/>
+      <w:r>
+        <w:rPr>
+          <w:rFonts w:ascii="Arial" w:hAnsi="Arial" w:cs="Arial"/>
+          <w:sz w:val="24"/>
+          <w:szCs w:val="24"/>
+        </w:rPr>
+        <w:t>nfseg.upw</w:t>
+      </w:r>
+      <w:proofErr w:type="spellEnd"/>
+    </w:p>
+    <w:p>
+      <w:pPr>
+        <w:pStyle w:val="ListParagraph"/>
+        <w:numPr>
+          <w:ilvl w:val="1"/>
+          <w:numId w:val="3"/>
+        </w:numPr>
+        <w:rPr>
+          <w:rFonts w:ascii="Arial" w:hAnsi="Arial" w:cs="Arial"/>
+          <w:sz w:val="24"/>
+          <w:szCs w:val="24"/>
+        </w:rPr>
+      </w:pPr>
+      <w:r>
+        <w:rPr>
+          <w:rFonts w:ascii="Arial" w:hAnsi="Arial" w:cs="Arial"/>
+          <w:sz w:val="24"/>
+          <w:szCs w:val="24"/>
+        </w:rPr>
+        <w:lastRenderedPageBreak/>
+        <w:t xml:space="preserve">ZONE 21 </w:t>
+      </w:r>
+      <w:proofErr w:type="spellStart"/>
+      <w:r>
+        <w:rPr>
+          <w:rFonts w:ascii="Arial" w:hAnsi="Arial" w:cs="Arial"/>
+          <w:sz w:val="24"/>
+          <w:szCs w:val="24"/>
+        </w:rPr>
+        <w:t>nfseg.zone</w:t>
+      </w:r>
+      <w:proofErr w:type="spellEnd"/>
+    </w:p>
+    <w:p>
+      <w:pPr>
+        <w:pStyle w:val="ListParagraph"/>
+        <w:numPr>
+          <w:ilvl w:val="1"/>
+          <w:numId w:val="3"/>
+        </w:numPr>
+        <w:rPr>
+          <w:rFonts w:ascii="Arial" w:hAnsi="Arial" w:cs="Arial"/>
+          <w:sz w:val="24"/>
+          <w:szCs w:val="24"/>
+        </w:rPr>
+      </w:pPr>
+      <w:r>
+        <w:rPr>
+          <w:rFonts w:ascii="Arial" w:hAnsi="Arial" w:cs="Arial"/>
+          <w:sz w:val="24"/>
+          <w:szCs w:val="24"/>
+        </w:rPr>
+        <w:t>MNW2 25 nfseg_sp1_and_sp2_are_2009.mnw2</w:t>
+      </w:r>
+    </w:p>
+    <w:p>
+      <w:pPr>
+        <w:pStyle w:val="ListParagraph"/>
+        <w:numPr>
+          <w:ilvl w:val="1"/>
+          <w:numId w:val="3"/>
+        </w:numPr>
+        <w:rPr>
+          <w:rFonts w:ascii="Arial" w:hAnsi="Arial" w:cs="Arial"/>
+          <w:sz w:val="24"/>
+          <w:szCs w:val="24"/>
+        </w:rPr>
+      </w:pPr>
+      <w:r>
+        <w:rPr>
+          <w:rFonts w:ascii="Arial" w:hAnsi="Arial" w:cs="Arial"/>
+          <w:sz w:val="24"/>
+          <w:szCs w:val="24"/>
+        </w:rPr>
+        <w:t xml:space="preserve">WEL 12 </w:t>
+      </w:r>
+      <w:proofErr w:type="spellStart"/>
+      <w:r>
+        <w:rPr>
+          <w:rFonts w:ascii="Arial" w:hAnsi="Arial" w:cs="Arial"/>
+          <w:sz w:val="24"/>
+          <w:szCs w:val="24"/>
+        </w:rPr>
+        <w:t>nfseg_auto.wel</w:t>
+      </w:r>
+      <w:proofErr w:type="spellEnd"/>
+    </w:p>
+    <w:p>
+      <w:pPr>
+        <w:pStyle w:val="ListParagraph"/>
+        <w:numPr>
+          <w:ilvl w:val="1"/>
+          <w:numId w:val="3"/>
+        </w:numPr>
+        <w:rPr>
+          <w:rFonts w:ascii="Arial" w:hAnsi="Arial" w:cs="Arial"/>
+          <w:sz w:val="24"/>
+          <w:szCs w:val="24"/>
+        </w:rPr>
+      </w:pPr>
+      <w:r>
+        <w:rPr>
+          <w:rFonts w:ascii="Arial" w:hAnsi="Arial" w:cs="Arial"/>
+          <w:sz w:val="24"/>
+          <w:szCs w:val="24"/>
+        </w:rPr>
+        <w:t>DRN 13 nfseg_sp1_and_sp2_are_2009.drn</w:t>
+      </w:r>
+    </w:p>
+    <w:p>
+      <w:pPr>
+        <w:pStyle w:val="ListParagraph"/>
+        <w:numPr>
+          <w:ilvl w:val="1"/>
+          <w:numId w:val="3"/>
+        </w:numPr>
+        <w:rPr>
+          <w:rFonts w:ascii="Arial" w:hAnsi="Arial" w:cs="Arial"/>
+          <w:sz w:val="24"/>
+          <w:szCs w:val="24"/>
+        </w:rPr>
+      </w:pPr>
+      <w:r>
+        <w:rPr>
+          <w:rFonts w:ascii="Arial" w:hAnsi="Arial" w:cs="Arial"/>
+          <w:sz w:val="24"/>
+          <w:szCs w:val="24"/>
+        </w:rPr>
+        <w:t>RIV 14 nfseg_sp1_and_sp2_are_2009.riv</w:t>
+      </w:r>
+    </w:p>
+    <w:p>
+      <w:pPr>
+        <w:pStyle w:val="ListParagraph"/>
+        <w:numPr>
+          <w:ilvl w:val="1"/>
+          <w:numId w:val="3"/>
+        </w:numPr>
+        <w:rPr>
+          <w:rFonts w:ascii="Arial" w:hAnsi="Arial" w:cs="Arial"/>
+          <w:sz w:val="24"/>
+          <w:szCs w:val="24"/>
+        </w:rPr>
+      </w:pPr>
+      <w:r>
+        <w:rPr>
+          <w:rFonts w:ascii="Arial" w:hAnsi="Arial" w:cs="Arial"/>
+          <w:sz w:val="24"/>
+          <w:szCs w:val="24"/>
+        </w:rPr>
+        <w:t>EVT 20 nfseg_sp1_and_sp2_are_2009.evt</w:t>
+      </w:r>
+    </w:p>
+    <w:p>
+      <w:pPr>
+        <w:pStyle w:val="ListParagraph"/>
+        <w:numPr>
+          <w:ilvl w:val="1"/>
+          <w:numId w:val="3"/>
+        </w:numPr>
+        <w:rPr>
+          <w:rFonts w:ascii="Arial" w:hAnsi="Arial" w:cs="Arial"/>
+          <w:sz w:val="24"/>
+          <w:szCs w:val="24"/>
+        </w:rPr>
+      </w:pPr>
+      <w:r>
+        <w:rPr>
+          <w:rFonts w:ascii="Arial" w:hAnsi="Arial" w:cs="Arial"/>
+          <w:sz w:val="24"/>
+          <w:szCs w:val="24"/>
+        </w:rPr>
+        <w:t>GHB 17 nfseg_sp1_and_sp2_are_2009.ghb</w:t>
+      </w:r>
+    </w:p>
+    <w:p>
+      <w:pPr>
+        <w:pStyle w:val="ListParagraph"/>
+        <w:numPr>
+          <w:ilvl w:val="1"/>
+          <w:numId w:val="3"/>
+        </w:numPr>
+        <w:rPr>
+          <w:rFonts w:ascii="Arial" w:hAnsi="Arial" w:cs="Arial"/>
+          <w:sz w:val="24"/>
+          <w:szCs w:val="24"/>
+        </w:rPr>
+      </w:pPr>
+      <w:r>
+        <w:rPr>
+          <w:rFonts w:ascii="Arial" w:hAnsi="Arial" w:cs="Arial"/>
+          <w:sz w:val="24"/>
+          <w:szCs w:val="24"/>
+        </w:rPr>
+        <w:t>RCH 18 nfseg_sp1_and_sp2_are_2009.rch</w:t>
+      </w:r>
+    </w:p>
+    <w:p>
+      <w:pPr>
+        <w:pStyle w:val="ListParagraph"/>
+        <w:numPr>
+          <w:ilvl w:val="1"/>
+          <w:numId w:val="3"/>
+        </w:numPr>
+        <w:rPr>
+          <w:rFonts w:ascii="Arial" w:hAnsi="Arial" w:cs="Arial"/>
+          <w:sz w:val="24"/>
+          <w:szCs w:val="24"/>
+        </w:rPr>
+      </w:pPr>
+      <w:r>
+        <w:rPr>
+          <w:rFonts w:ascii="Arial" w:hAnsi="Arial" w:cs="Arial"/>
+          <w:sz w:val="24"/>
+          <w:szCs w:val="24"/>
+        </w:rPr>
+        <w:t xml:space="preserve">CHD 40 </w:t>
+      </w:r>
+      <w:proofErr w:type="spellStart"/>
+      <w:r>
+        <w:rPr>
+          <w:rFonts w:ascii="Arial" w:hAnsi="Arial" w:cs="Arial"/>
+          <w:sz w:val="24"/>
+          <w:szCs w:val="24"/>
+        </w:rPr>
+        <w:t>nfseg.chd</w:t>
+      </w:r>
+      <w:proofErr w:type="spellEnd"/>
+    </w:p>
+    <w:p>
+      <w:pPr>
+        <w:pStyle w:val="ListParagraph"/>
+        <w:numPr>
+          <w:ilvl w:val="1"/>
+          <w:numId w:val="3"/>
+        </w:numPr>
+        <w:rPr>
+          <w:rFonts w:ascii="Arial" w:hAnsi="Arial" w:cs="Arial"/>
+          <w:sz w:val="24"/>
+          <w:szCs w:val="24"/>
+        </w:rPr>
+      </w:pPr>
+      <w:r>
+        <w:rPr>
+          <w:rFonts w:ascii="Arial" w:hAnsi="Arial" w:cs="Arial"/>
+          <w:sz w:val="24"/>
+          <w:szCs w:val="24"/>
+        </w:rPr>
+        <w:t xml:space="preserve">OC  22 </w:t>
+      </w:r>
+      <w:proofErr w:type="spellStart"/>
+      <w:r>
+        <w:rPr>
+          <w:rFonts w:ascii="Arial" w:hAnsi="Arial" w:cs="Arial"/>
+          <w:sz w:val="24"/>
+          <w:szCs w:val="24"/>
+        </w:rPr>
+        <w:t>nfseg.oc</w:t>
+      </w:r>
+      <w:proofErr w:type="spellEnd"/>
+    </w:p>
+    <w:p>
+      <w:pPr>
+        <w:pStyle w:val="ListParagraph"/>
+        <w:numPr>
+          <w:ilvl w:val="1"/>
+          <w:numId w:val="3"/>
+        </w:numPr>
+        <w:rPr>
+          <w:rFonts w:ascii="Arial" w:hAnsi="Arial" w:cs="Arial"/>
+          <w:sz w:val="24"/>
+          <w:szCs w:val="24"/>
+        </w:rPr>
+      </w:pPr>
+      <w:r>
+        <w:rPr>
+          <w:rFonts w:ascii="Arial" w:hAnsi="Arial" w:cs="Arial"/>
+          <w:sz w:val="24"/>
+          <w:szCs w:val="24"/>
+        </w:rPr>
+        <w:t xml:space="preserve">NWT 15 </w:t>
+      </w:r>
+      <w:proofErr w:type="spellStart"/>
+      <w:r>
+        <w:rPr>
+          <w:rFonts w:ascii="Arial" w:hAnsi="Arial" w:cs="Arial"/>
+          <w:sz w:val="24"/>
+          <w:szCs w:val="24"/>
+        </w:rPr>
+        <w:t>nfseg.nwt</w:t>
+      </w:r>
+      <w:proofErr w:type="spellEnd"/>
+    </w:p>
+    <w:p>
+      <w:pPr>
+        <w:pStyle w:val="ListParagraph"/>
+        <w:numPr>
+          <w:ilvl w:val="1"/>
+          <w:numId w:val="3"/>
+        </w:numPr>
+        <w:rPr>
+          <w:rFonts w:ascii="Arial" w:hAnsi="Arial" w:cs="Arial"/>
+          <w:sz w:val="24"/>
+          <w:szCs w:val="24"/>
+        </w:rPr>
+      </w:pPr>
+      <w:r>
+        <w:rPr>
+          <w:rFonts w:ascii="Arial" w:hAnsi="Arial" w:cs="Arial"/>
+          <w:sz w:val="24"/>
+          <w:szCs w:val="24"/>
+        </w:rPr>
+        <w:t xml:space="preserve">DATA(BINARY) 50 </w:t>
+      </w:r>
+      <w:proofErr w:type="spellStart"/>
+      <w:r>
+        <w:rPr>
+          <w:rFonts w:ascii="Arial" w:hAnsi="Arial" w:cs="Arial"/>
+          <w:sz w:val="24"/>
+          <w:szCs w:val="24"/>
+        </w:rPr>
+        <w:t>nfseg_auto.cbb</w:t>
+      </w:r>
+      <w:proofErr w:type="spellEnd"/>
+    </w:p>
+    <w:p>
+      <w:pPr>
+        <w:pStyle w:val="ListParagraph"/>
+        <w:numPr>
+          <w:ilvl w:val="1"/>
+          <w:numId w:val="3"/>
+        </w:numPr>
+        <w:rPr>
+          <w:rFonts w:ascii="Arial" w:hAnsi="Arial" w:cs="Arial"/>
+          <w:sz w:val="24"/>
+          <w:szCs w:val="24"/>
+        </w:rPr>
+      </w:pPr>
+      <w:r>
+        <w:rPr>
+          <w:rFonts w:ascii="Arial" w:hAnsi="Arial" w:cs="Arial"/>
+          <w:sz w:val="24"/>
+          <w:szCs w:val="24"/>
+        </w:rPr>
+        <w:t xml:space="preserve">DATA(BINARY) 54 </w:t>
+      </w:r>
+      <w:proofErr w:type="spellStart"/>
+      <w:r>
+        <w:rPr>
+          <w:rFonts w:ascii="Arial" w:hAnsi="Arial" w:cs="Arial"/>
+          <w:sz w:val="24"/>
+          <w:szCs w:val="24"/>
+        </w:rPr>
+        <w:t>nfseg_auto.cbw</w:t>
+      </w:r>
+      <w:proofErr w:type="spellEnd"/>
+    </w:p>
+    <w:p>
+      <w:pPr>
+        <w:pStyle w:val="ListParagraph"/>
+        <w:numPr>
+          <w:ilvl w:val="1"/>
+          <w:numId w:val="3"/>
+        </w:numPr>
+        <w:rPr>
+          <w:rFonts w:ascii="Arial" w:hAnsi="Arial" w:cs="Arial"/>
+          <w:sz w:val="24"/>
+          <w:szCs w:val="24"/>
+        </w:rPr>
+      </w:pPr>
+      <w:r>
+        <w:rPr>
+          <w:rFonts w:ascii="Arial" w:hAnsi="Arial" w:cs="Arial"/>
+          <w:sz w:val="24"/>
+          <w:szCs w:val="24"/>
+        </w:rPr>
+        <w:t xml:space="preserve">DATA(BINARY) 51 </w:t>
+      </w:r>
+      <w:proofErr w:type="spellStart"/>
+      <w:r>
+        <w:rPr>
+          <w:rFonts w:ascii="Arial" w:hAnsi="Arial" w:cs="Arial"/>
+          <w:sz w:val="24"/>
+          <w:szCs w:val="24"/>
+        </w:rPr>
+        <w:t>nfseg_auto.crc</w:t>
+      </w:r>
+      <w:proofErr w:type="spellEnd"/>
+    </w:p>
+    <w:p>
+      <w:pPr>
+        <w:pStyle w:val="ListParagraph"/>
+        <w:numPr>
+          <w:ilvl w:val="1"/>
+          <w:numId w:val="3"/>
+        </w:numPr>
+        <w:rPr>
+          <w:rFonts w:ascii="Arial" w:hAnsi="Arial" w:cs="Arial"/>
+          <w:sz w:val="24"/>
+          <w:szCs w:val="24"/>
+        </w:rPr>
+      </w:pPr>
+      <w:r>
+        <w:rPr>
+          <w:rFonts w:ascii="Arial" w:hAnsi="Arial" w:cs="Arial"/>
+          <w:sz w:val="24"/>
+          <w:szCs w:val="24"/>
+        </w:rPr>
+        <w:t xml:space="preserve">DATA(BINARY) 16 </w:t>
+      </w:r>
+      <w:proofErr w:type="spellStart"/>
+      <w:r>
+        <w:rPr>
+          <w:rFonts w:ascii="Arial" w:hAnsi="Arial" w:cs="Arial"/>
+          <w:sz w:val="24"/>
+          <w:szCs w:val="24"/>
+        </w:rPr>
+        <w:t>nfseg_auto.hds</w:t>
+      </w:r>
+      <w:proofErr w:type="spellEnd"/>
+    </w:p>
+    <w:p>
+      <w:pPr>
+        <w:pStyle w:val="ListParagraph"/>
+        <w:numPr>
+          <w:ilvl w:val="1"/>
+          <w:numId w:val="3"/>
+        </w:numPr>
+        <w:rPr>
+          <w:rFonts w:ascii="Arial" w:hAnsi="Arial" w:cs="Arial"/>
+          <w:sz w:val="24"/>
+          <w:szCs w:val="24"/>
+        </w:rPr>
+      </w:pPr>
+      <w:r>
+        <w:rPr>
+          <w:rFonts w:ascii="Arial" w:hAnsi="Arial" w:cs="Arial"/>
+          <w:sz w:val="24"/>
+          <w:szCs w:val="24"/>
+        </w:rPr>
+        <w:t xml:space="preserve">DATA(BINARY) 19 </w:t>
+      </w:r>
+      <w:proofErr w:type="spellStart"/>
+      <w:r>
+        <w:rPr>
+          <w:rFonts w:ascii="Arial" w:hAnsi="Arial" w:cs="Arial"/>
+          <w:sz w:val="24"/>
+          <w:szCs w:val="24"/>
+        </w:rPr>
+        <w:t>nfseg_auto.ddn</w:t>
+      </w:r>
+      <w:proofErr w:type="spellEnd"/>
+    </w:p>
+    <w:p>
+      <w:pPr>
+        <w:pStyle w:val="ListParagraph"/>
+        <w:numPr>
+          <w:ilvl w:val="1"/>
+          <w:numId w:val="3"/>
+        </w:numPr>
+        <w:rPr>
+          <w:rFonts w:ascii="Arial" w:hAnsi="Arial" w:cs="Arial"/>
+          <w:sz w:val="24"/>
+          <w:szCs w:val="24"/>
+        </w:rPr>
+      </w:pPr>
+      <w:r>
+        <w:rPr>
+          <w:rFonts w:ascii="Arial" w:hAnsi="Arial" w:cs="Arial"/>
+          <w:sz w:val="24"/>
+          <w:szCs w:val="24"/>
+        </w:rPr>
+        <w:t xml:space="preserve">DATA(BINARY) 23 </w:t>
+      </w:r>
+      <w:proofErr w:type="spellStart"/>
+      <w:r>
+        <w:rPr>
+          <w:rFonts w:ascii="Arial" w:hAnsi="Arial" w:cs="Arial"/>
+          <w:sz w:val="24"/>
+          <w:szCs w:val="24"/>
+        </w:rPr>
+        <w:t>nfseg_sh.hds</w:t>
+      </w:r>
+      <w:proofErr w:type="spellEnd"/>
+    </w:p>
+    <w:p>
+      <w:pPr>
+        <w:pStyle w:val="ListParagraph"/>
+        <w:numPr>
+          <w:ilvl w:val="0"/>
+          <w:numId w:val="3"/>
+        </w:numPr>
+        <w:rPr>
+          <w:rFonts w:ascii="Arial" w:hAnsi="Arial" w:cs="Arial"/>
+          <w:sz w:val="24"/>
+          <w:szCs w:val="24"/>
+        </w:rPr>
+      </w:pPr>
+      <w:r>
+        <w:rPr>
+          <w:rFonts w:ascii="Arial" w:hAnsi="Arial" w:cs="Arial"/>
+          <w:sz w:val="24"/>
+          <w:szCs w:val="24"/>
+        </w:rPr>
+        <w:t xml:space="preserve">The nfseg_sp1_and_sp2_are_2009.evt file </w:t>
       </w:r>
       <w:bookmarkStart w:id="0" w:name="_GoBack"/>
       <w:bookmarkEnd w:id="0"/>
@@ -641,61 +1350,41 @@
           <w:sz w:val="24"/>
           <w:szCs w:val="24"/>
         </w:rPr>
-        <w:t>ist of files, and where they go, that need to be included in a complete set of model files:</w:t>
-      </w:r>
-    </w:p>
-    <w:p>
-      <w:pPr>
-        <w:ind w:firstLine="360"/>
-        <w:rPr>
-          <w:rFonts w:ascii="Arial" w:hAnsi="Arial" w:cs="Arial"/>
-          <w:sz w:val="24"/>
-          <w:szCs w:val="24"/>
-        </w:rPr>
-      </w:pPr>
-      <w:r>
-        <w:rPr>
-          <w:rFonts w:ascii="Arial" w:hAnsi="Arial" w:cs="Arial"/>
-          <w:sz w:val="24"/>
-          <w:szCs w:val="24"/>
-        </w:rPr>
-        <w:t xml:space="preserve">To the </w:t>
-      </w:r>
-      <w:proofErr w:type="spellStart"/>
-      <w:r>
-        <w:rPr>
-          <w:rFonts w:ascii="Arial" w:hAnsi="Arial" w:cs="Arial"/>
-          <w:sz w:val="24"/>
-          <w:szCs w:val="24"/>
-        </w:rPr>
-        <w:t>preproc</w:t>
-      </w:r>
-      <w:proofErr w:type="spellEnd"/>
-      <w:r>
-        <w:rPr>
-          <w:rFonts w:ascii="Arial" w:hAnsi="Arial" w:cs="Arial"/>
-          <w:sz w:val="24"/>
-          <w:szCs w:val="24"/>
-        </w:rPr>
-        <w:t>\</w:t>
-      </w:r>
-      <w:proofErr w:type="spellStart"/>
-      <w:r>
-        <w:rPr>
-          <w:rFonts w:ascii="Arial" w:hAnsi="Arial" w:cs="Arial"/>
-          <w:sz w:val="24"/>
-          <w:szCs w:val="24"/>
-        </w:rPr>
-        <w:t>wellpkg_update</w:t>
-      </w:r>
-      <w:proofErr w:type="spellEnd"/>
-      <w:r>
-        <w:rPr>
-          <w:rFonts w:ascii="Arial" w:hAnsi="Arial" w:cs="Arial"/>
-          <w:sz w:val="24"/>
-          <w:szCs w:val="24"/>
-        </w:rPr>
-        <w:t xml:space="preserve"> directory\</w:t>
+        <w:t xml:space="preserve">should be listed in the </w:t>
+      </w:r>
+      <w:proofErr w:type="spellStart"/>
+      <w:r>
+        <w:rPr>
+          <w:rFonts w:ascii="Arial" w:hAnsi="Arial" w:cs="Arial"/>
+          <w:sz w:val="24"/>
+          <w:szCs w:val="24"/>
+        </w:rPr>
+        <w:t>nam</w:t>
+      </w:r>
+      <w:proofErr w:type="spellEnd"/>
+      <w:r>
+        <w:rPr>
+          <w:rFonts w:ascii="Arial" w:hAnsi="Arial" w:cs="Arial"/>
+          <w:sz w:val="24"/>
+          <w:szCs w:val="24"/>
+        </w:rPr>
+        <w:t xml:space="preserve"> file. </w:t>
+      </w:r>
+      <w:r>
+        <w:rPr>
+          <w:rFonts w:ascii="Arial" w:hAnsi="Arial" w:cs="Arial"/>
+          <w:sz w:val="24"/>
+          <w:szCs w:val="24"/>
+        </w:rPr>
+        <w:t xml:space="preserve">evt_rate_after_mul_2009.ref </w:t>
+      </w:r>
+      <w:r>
+        <w:rPr>
+          <w:rFonts w:ascii="Arial" w:hAnsi="Arial" w:cs="Arial"/>
+          <w:sz w:val="24"/>
+          <w:szCs w:val="24"/>
+        </w:rPr>
+        <w:t>should be the file listed for both stress periods – the 2009 evapotranspiration arrays only – within nfseg_sp1_and_sp2_are_2009.evt.</w:t>
       </w:r>
     </w:p>
     <w:p>
@@ -703,73 +1392,125 @@
         <w:pStyle w:val="ListParagraph"/>
         <w:numPr>
           <w:ilvl w:val="0"/>
-          <w:numId w:val="2"/>
-        </w:numPr>
-        <w:rPr>
-          <w:rFonts w:ascii="Arial" w:hAnsi="Arial" w:cs="Arial"/>
-          <w:sz w:val="24"/>
-          <w:szCs w:val="24"/>
-        </w:rPr>
-      </w:pPr>
-      <w:proofErr w:type="spellStart"/>
-      <w:r>
-        <w:rPr>
-          <w:rFonts w:ascii="Arial" w:hAnsi="Arial" w:cs="Arial"/>
-          <w:sz w:val="24"/>
-          <w:szCs w:val="24"/>
-        </w:rPr>
-        <w:t>wellpkg_header_nfseg.asc</w:t>
-      </w:r>
-      <w:proofErr w:type="spellEnd"/>
+          <w:numId w:val="3"/>
+        </w:numPr>
+        <w:rPr>
+          <w:rFonts w:ascii="Arial" w:hAnsi="Arial" w:cs="Arial"/>
+          <w:sz w:val="24"/>
+          <w:szCs w:val="24"/>
+        </w:rPr>
+      </w:pPr>
+      <w:r>
+        <w:rPr>
+          <w:rFonts w:ascii="Arial" w:hAnsi="Arial" w:cs="Arial"/>
+          <w:sz w:val="24"/>
+          <w:szCs w:val="24"/>
+        </w:rPr>
+        <w:t xml:space="preserve">nfseg_sp1_and_sp2_are_2009.mnw2 </w:t>
+      </w:r>
+      <w:r>
+        <w:rPr>
+          <w:rFonts w:ascii="Arial" w:hAnsi="Arial" w:cs="Arial"/>
+          <w:sz w:val="24"/>
+          <w:szCs w:val="24"/>
+        </w:rPr>
+        <w:t>should be listed in the</w:t>
+      </w:r>
+      <w:r>
+        <w:rPr>
+          <w:rFonts w:ascii="Arial" w:hAnsi="Arial" w:cs="Arial"/>
+          <w:sz w:val="24"/>
+          <w:szCs w:val="24"/>
+        </w:rPr>
+        <w:t xml:space="preserve"> MODFLOW name file</w:t>
+      </w:r>
+      <w:r>
+        <w:rPr>
+          <w:rFonts w:ascii="Arial" w:hAnsi="Arial" w:cs="Arial"/>
+          <w:sz w:val="24"/>
+          <w:szCs w:val="24"/>
+        </w:rPr>
+        <w:t xml:space="preserve"> and should repeat the multi-node wells in both stress periods (need to double check this is correct)</w:t>
+      </w:r>
     </w:p>
     <w:p>
       <w:pPr>
         <w:pStyle w:val="ListParagraph"/>
         <w:numPr>
           <w:ilvl w:val="0"/>
-          <w:numId w:val="2"/>
-        </w:numPr>
-        <w:rPr>
-          <w:rFonts w:ascii="Arial" w:hAnsi="Arial" w:cs="Arial"/>
-          <w:sz w:val="24"/>
-          <w:szCs w:val="24"/>
-        </w:rPr>
-      </w:pPr>
-      <w:r>
-        <w:rPr>
-          <w:rFonts w:ascii="Arial" w:hAnsi="Arial" w:cs="Arial"/>
-          <w:sz w:val="24"/>
-          <w:szCs w:val="24"/>
-        </w:rPr>
-        <w:t>wellpkg_stress_period_01_records_nfseg.asc</w:t>
-      </w:r>
-    </w:p>
-    <w:p>
-      <w:pPr>
-        <w:ind w:left="360"/>
-        <w:rPr>
-          <w:rFonts w:ascii="Arial" w:hAnsi="Arial" w:cs="Arial"/>
-          <w:sz w:val="24"/>
-          <w:szCs w:val="24"/>
-        </w:rPr>
-      </w:pPr>
-    </w:p>
-    <w:p>
-      <w:pPr>
-        <w:ind w:left="360"/>
-        <w:rPr>
-          <w:rFonts w:ascii="Arial" w:hAnsi="Arial" w:cs="Arial"/>
-          <w:sz w:val="24"/>
-          <w:szCs w:val="24"/>
-        </w:rPr>
-      </w:pPr>
-      <w:r>
-        <w:rPr>
-          <w:rFonts w:ascii="Arial" w:hAnsi="Arial" w:cs="Arial"/>
-          <w:sz w:val="24"/>
-          <w:szCs w:val="24"/>
-        </w:rPr>
-        <w:t>To the &lt;model&gt;\ directory:</w:t>
+          <w:numId w:val="3"/>
+        </w:numPr>
+        <w:rPr>
+          <w:rFonts w:ascii="Arial" w:hAnsi="Arial" w:cs="Arial"/>
+          <w:sz w:val="24"/>
+          <w:szCs w:val="24"/>
+        </w:rPr>
+      </w:pPr>
+      <w:r>
+        <w:rPr>
+          <w:rFonts w:ascii="Arial" w:hAnsi="Arial" w:cs="Arial"/>
+          <w:sz w:val="24"/>
+          <w:szCs w:val="24"/>
+        </w:rPr>
+        <w:t xml:space="preserve">nfseg_sp1_and_sp2_are_2009.rch should be the recharge package file listed in the </w:t>
+      </w:r>
+      <w:proofErr w:type="spellStart"/>
+      <w:r>
+        <w:rPr>
+          <w:rFonts w:ascii="Arial" w:hAnsi="Arial" w:cs="Arial"/>
+          <w:sz w:val="24"/>
+          <w:szCs w:val="24"/>
+        </w:rPr>
+        <w:t>nam</w:t>
+      </w:r>
+      <w:proofErr w:type="spellEnd"/>
+      <w:r>
+        <w:rPr>
+          <w:rFonts w:ascii="Arial" w:hAnsi="Arial" w:cs="Arial"/>
+          <w:sz w:val="24"/>
+          <w:szCs w:val="24"/>
+        </w:rPr>
+        <w:t xml:space="preserve"> file. The files referenced for reading the recharge arrays in </w:t>
+      </w:r>
+      <w:r>
+        <w:rPr>
+          <w:rFonts w:ascii="Arial" w:hAnsi="Arial" w:cs="Arial"/>
+          <w:sz w:val="24"/>
+          <w:szCs w:val="24"/>
+        </w:rPr>
+        <w:t>nfseg_sp1_and_sp2_are_2009.rch</w:t>
+      </w:r>
+      <w:r>
+        <w:rPr>
+          <w:rFonts w:ascii="Arial" w:hAnsi="Arial" w:cs="Arial"/>
+          <w:sz w:val="24"/>
+          <w:szCs w:val="24"/>
+        </w:rPr>
+        <w:t xml:space="preserve"> </w:t>
+      </w:r>
+      <w:r>
+        <w:rPr>
+          <w:rFonts w:ascii="Arial" w:hAnsi="Arial" w:cs="Arial"/>
+          <w:sz w:val="24"/>
+          <w:szCs w:val="24"/>
+        </w:rPr>
+        <w:t xml:space="preserve">should be </w:t>
+      </w:r>
+      <w:r>
+        <w:rPr>
+          <w:rFonts w:ascii="Arial" w:hAnsi="Arial" w:cs="Arial"/>
+          <w:sz w:val="24"/>
+          <w:szCs w:val="24"/>
+        </w:rPr>
+        <w:t>recharge_mul_2009.ref</w:t>
+      </w:r>
+      <w:r>
+        <w:rPr>
+          <w:rFonts w:ascii="Arial" w:hAnsi="Arial" w:cs="Arial"/>
+          <w:sz w:val="24"/>
+          <w:szCs w:val="24"/>
+        </w:rPr>
+        <w:t xml:space="preserve"> – the 2009 recharge arrays only – for both stress periods</w:t>
       </w:r>
     </w:p>
     <w:p>
@@ -785,59 +1526,40 @@
           <w:szCs w:val="24"/>
         </w:rPr>
       </w:pPr>
-      <w:proofErr w:type="gramStart"/>
-      <w:r>
-        <w:rPr>
-          <w:rFonts w:ascii="Arial" w:hAnsi="Arial" w:cs="Arial"/>
-          <w:sz w:val="24"/>
-          <w:szCs w:val="24"/>
-        </w:rPr>
-        <w:t>evt_rate_after_mul_2009.ref  (</w:t>
-      </w:r>
-      <w:proofErr w:type="gramEnd"/>
-      <w:r>
-        <w:rPr>
-          <w:rFonts w:ascii="Arial" w:hAnsi="Arial" w:cs="Arial"/>
-          <w:sz w:val="24"/>
-          <w:szCs w:val="24"/>
-        </w:rPr>
-        <w:t>or what is listed in the evapotranspiration file, *.</w:t>
-      </w:r>
-      <w:proofErr w:type="spellStart"/>
-      <w:r>
-        <w:rPr>
-          <w:rFonts w:ascii="Arial" w:hAnsi="Arial" w:cs="Arial"/>
-          <w:sz w:val="24"/>
-          <w:szCs w:val="24"/>
-        </w:rPr>
-        <w:t>evt</w:t>
-      </w:r>
-      <w:proofErr w:type="spellEnd"/>
-      <w:r>
-        <w:rPr>
-          <w:rFonts w:ascii="Arial" w:hAnsi="Arial" w:cs="Arial"/>
-          <w:sz w:val="24"/>
-          <w:szCs w:val="24"/>
-        </w:rPr>
-        <w:t>,  listed in the MODFLOW name file, *</w:t>
-      </w:r>
-      <w:proofErr w:type="spellStart"/>
-      <w:r>
-        <w:rPr>
-          <w:rFonts w:ascii="Arial" w:hAnsi="Arial" w:cs="Arial"/>
-          <w:sz w:val="24"/>
-          <w:szCs w:val="24"/>
-        </w:rPr>
-        <w:t>nam</w:t>
-      </w:r>
-      <w:proofErr w:type="spellEnd"/>
-      <w:r>
-        <w:rPr>
-          <w:rFonts w:ascii="Arial" w:hAnsi="Arial" w:cs="Arial"/>
-          <w:sz w:val="24"/>
-          <w:szCs w:val="24"/>
-        </w:rPr>
-        <w:t>)</w:t>
+      <w:proofErr w:type="spellStart"/>
+      <w:r>
+        <w:rPr>
+          <w:rFonts w:ascii="Arial" w:hAnsi="Arial" w:cs="Arial"/>
+          <w:sz w:val="24"/>
+          <w:szCs w:val="24"/>
+        </w:rPr>
+        <w:t>nfseg.nwt</w:t>
+      </w:r>
+      <w:proofErr w:type="spellEnd"/>
+      <w:r>
+        <w:rPr>
+          <w:rFonts w:ascii="Arial" w:hAnsi="Arial" w:cs="Arial"/>
+          <w:sz w:val="24"/>
+          <w:szCs w:val="24"/>
+        </w:rPr>
+        <w:t xml:space="preserve"> – increase number of iterations from 100 to 1000 (3</w:t>
+      </w:r>
+      <w:r>
+        <w:rPr>
+          <w:rFonts w:ascii="Arial" w:hAnsi="Arial" w:cs="Arial"/>
+          <w:sz w:val="24"/>
+          <w:szCs w:val="24"/>
+          <w:vertAlign w:val="superscript"/>
+        </w:rPr>
+        <w:t>rd</w:t>
+      </w:r>
+      <w:r>
+        <w:rPr>
+          <w:rFonts w:ascii="Arial" w:hAnsi="Arial" w:cs="Arial"/>
+          <w:sz w:val="24"/>
+          <w:szCs w:val="24"/>
+        </w:rPr>
+        <w:t xml:space="preserve"> column I believe)</w:t>
       </w:r>
     </w:p>
     <w:p>
@@ -859,122 +1581,74 @@
           <w:sz w:val="24"/>
           <w:szCs w:val="24"/>
         </w:rPr>
-        <w:t>nfseg_sp1_and_sp2_are_2009.mnw</w:t>
-      </w:r>
-      <w:proofErr w:type="gramStart"/>
-      <w:r>
-        <w:rPr>
-          <w:rFonts w:ascii="Arial" w:hAnsi="Arial" w:cs="Arial"/>
-          <w:sz w:val="24"/>
-          <w:szCs w:val="24"/>
-        </w:rPr>
-        <w:t>2  (</w:t>
-      </w:r>
-      <w:proofErr w:type="gramEnd"/>
-      <w:r>
-        <w:rPr>
-          <w:rFonts w:ascii="Arial" w:hAnsi="Arial" w:cs="Arial"/>
-          <w:sz w:val="24"/>
-          <w:szCs w:val="24"/>
-        </w:rPr>
-        <w:t>or as listed in the MODFLOW name file, *</w:t>
-      </w:r>
-      <w:proofErr w:type="spellStart"/>
-      <w:r>
-        <w:rPr>
-          <w:rFonts w:ascii="Arial" w:hAnsi="Arial" w:cs="Arial"/>
-          <w:sz w:val="24"/>
-          <w:szCs w:val="24"/>
-        </w:rPr>
-        <w:t>nam</w:t>
-      </w:r>
-      <w:proofErr w:type="spellEnd"/>
-      <w:r>
-        <w:rPr>
-          <w:rFonts w:ascii="Arial" w:hAnsi="Arial" w:cs="Arial"/>
-          <w:sz w:val="24"/>
-          <w:szCs w:val="24"/>
-        </w:rPr>
-        <w:t>)</w:t>
-      </w:r>
-    </w:p>
-    <w:p>
-      <w:pPr>
-        <w:pStyle w:val="ListParagraph"/>
-        <w:numPr>
-          <w:ilvl w:val="0"/>
-          <w:numId w:val="3"/>
-        </w:numPr>
-        <w:rPr>
-          <w:rFonts w:ascii="Arial" w:hAnsi="Arial" w:cs="Arial"/>
-          <w:sz w:val="24"/>
-          <w:szCs w:val="24"/>
-        </w:rPr>
-      </w:pPr>
-      <w:proofErr w:type="gramStart"/>
-      <w:r>
-        <w:rPr>
-          <w:rFonts w:ascii="Arial" w:hAnsi="Arial" w:cs="Arial"/>
-          <w:sz w:val="24"/>
-          <w:szCs w:val="24"/>
-        </w:rPr>
-        <w:lastRenderedPageBreak/>
-        <w:t>recharge_mul_2009.ref  (</w:t>
-      </w:r>
-      <w:proofErr w:type="gramEnd"/>
-      <w:r>
-        <w:rPr>
-          <w:rFonts w:ascii="Arial" w:hAnsi="Arial" w:cs="Arial"/>
-          <w:sz w:val="24"/>
-          <w:szCs w:val="24"/>
-        </w:rPr>
-        <w:t>or what is listed within the recharge file, *.</w:t>
-      </w:r>
-      <w:proofErr w:type="spellStart"/>
-      <w:r>
-        <w:rPr>
-          <w:rFonts w:ascii="Arial" w:hAnsi="Arial" w:cs="Arial"/>
-          <w:sz w:val="24"/>
-          <w:szCs w:val="24"/>
-        </w:rPr>
-        <w:t>rch</w:t>
-      </w:r>
-      <w:proofErr w:type="spellEnd"/>
-      <w:r>
-        <w:rPr>
-          <w:rFonts w:ascii="Arial" w:hAnsi="Arial" w:cs="Arial"/>
-          <w:sz w:val="24"/>
-          <w:szCs w:val="24"/>
-        </w:rPr>
-        <w:t>, listed in the MODFLOW name file, *.</w:t>
-      </w:r>
-      <w:proofErr w:type="spellStart"/>
-      <w:r>
-        <w:rPr>
-          <w:rFonts w:ascii="Arial" w:hAnsi="Arial" w:cs="Arial"/>
-          <w:sz w:val="24"/>
-          <w:szCs w:val="24"/>
-        </w:rPr>
-        <w:t>nam</w:t>
-      </w:r>
-      <w:proofErr w:type="spellEnd"/>
-      <w:r>
-        <w:rPr>
-          <w:rFonts w:ascii="Arial" w:hAnsi="Arial" w:cs="Arial"/>
-          <w:sz w:val="24"/>
-          <w:szCs w:val="24"/>
-        </w:rPr>
-        <w:t>)</w:t>
-      </w:r>
-    </w:p>
-    <w:p>
-      <w:pPr>
-        <w:rPr>
-          <w:rFonts w:ascii="Arial" w:hAnsi="Arial" w:cs="Arial"/>
-          <w:sz w:val="24"/>
-          <w:szCs w:val="24"/>
-        </w:rPr>
-      </w:pPr>
+        <w:t>Need to check:</w:t>
+      </w:r>
+    </w:p>
+    <w:p>
+      <w:pPr>
+        <w:pStyle w:val="ListParagraph"/>
+        <w:numPr>
+          <w:ilvl w:val="1"/>
+          <w:numId w:val="3"/>
+        </w:numPr>
+        <w:rPr>
+          <w:rFonts w:ascii="Arial" w:hAnsi="Arial" w:cs="Arial"/>
+          <w:sz w:val="24"/>
+          <w:szCs w:val="24"/>
+        </w:rPr>
+      </w:pPr>
+      <w:r>
+        <w:rPr>
+          <w:rFonts w:ascii="Arial" w:hAnsi="Arial" w:cs="Arial"/>
+          <w:sz w:val="24"/>
+          <w:szCs w:val="24"/>
+        </w:rPr>
+        <w:t>DRN 13 nfseg_sp1_and_sp2_are_2009.drn</w:t>
+      </w:r>
+    </w:p>
+    <w:p>
+      <w:pPr>
+        <w:pStyle w:val="ListParagraph"/>
+        <w:numPr>
+          <w:ilvl w:val="1"/>
+          <w:numId w:val="3"/>
+        </w:numPr>
+        <w:rPr>
+          <w:rFonts w:ascii="Arial" w:hAnsi="Arial" w:cs="Arial"/>
+          <w:sz w:val="24"/>
+          <w:szCs w:val="24"/>
+        </w:rPr>
+      </w:pPr>
+      <w:r>
+        <w:rPr>
+          <w:rFonts w:ascii="Arial" w:hAnsi="Arial" w:cs="Arial"/>
+          <w:sz w:val="24"/>
+          <w:szCs w:val="24"/>
+        </w:rPr>
+        <w:t>RIV 14 nfseg_sp1_and_sp2_are_2009.riv</w:t>
+      </w:r>
+    </w:p>
+    <w:p>
+      <w:pPr>
+        <w:pStyle w:val="ListParagraph"/>
+        <w:numPr>
+          <w:ilvl w:val="1"/>
+          <w:numId w:val="3"/>
+        </w:numPr>
+        <w:rPr>
+          <w:rFonts w:ascii="Arial" w:hAnsi="Arial" w:cs="Arial"/>
+          <w:sz w:val="24"/>
+          <w:szCs w:val="24"/>
+        </w:rPr>
+      </w:pPr>
+      <w:r>
+        <w:rPr>
+          <w:rFonts w:ascii="Arial" w:hAnsi="Arial" w:cs="Arial"/>
+          <w:sz w:val="24"/>
+          <w:szCs w:val="24"/>
+        </w:rPr>
+        <w:t>GHB 17 nfseg_sp1_and_sp2_are_2009.ghb</w:t>
+      </w:r>
     </w:p>
     <w:sectPr>
       <w:pgSz w:w="12240" w:h="15840"/>
@@ -1090,7 +1764,7 @@
         <w:rFonts w:hint="default"/>
       </w:rPr>
     </w:lvl>
-    <w:lvl w:ilvl="1" w:tplc="04090019" w:tentative="1">
+    <w:lvl w:ilvl="1" w:tplc="04090019">
       <w:start w:val="1"/>
       <w:numFmt w:val="lowerLetter"/>
       <w:lvlText w:val="%2."/>
@@ -1281,7 +1955,7 @@
       </w:pPr>
     </w:pPrDefault>
   </w:docDefaults>
-  <w:latentStyles w:defLockedState="0" w:defUIPriority="99" w:defSemiHidden="0" w:defUnhideWhenUsed="0" w:defQFormat="0" w:count="375">
+  <w:latentStyles w:defLockedState="0" w:defUIPriority="99" w:defSemiHidden="0" w:defUnhideWhenUsed="0" w:defQFormat="0" w:count="376">
     <w:lsdException w:name="Normal" w:uiPriority="0" w:qFormat="1"/>
     <w:lsdException w:name="heading 1" w:uiPriority="9" w:qFormat="1"/>
     <w:lsdException w:name="heading 2" w:semiHidden="1" w:uiPriority="9" w:unhideWhenUsed="1" w:qFormat="1"/>
@@ -1387,7 +2061,6 @@
     <w:lsdException w:name="HTML Sample" w:semiHidden="1" w:unhideWhenUsed="1"/>
     <w:lsdException w:name="HTML Typewriter" w:semiHidden="1" w:unhideWhenUsed="1"/>
     <w:lsdException w:name="HTML Variable" w:semiHidden="1" w:unhideWhenUsed="1"/>
-    <w:lsdException w:name="Normal Table" w:semiHidden="1" w:unhideWhenUsed="1"/>
     <w:lsdException w:name="annotation subject" w:semiHidden="1" w:unhideWhenUsed="1"/>
     <w:lsdException w:name="No List" w:semiHidden="1" w:unhideWhenUsed="1"/>
     <w:lsdException w:name="Outline List 1" w:semiHidden="1" w:unhideWhenUsed="1"/>
@@ -1434,10 +2107,8 @@
     <w:lsdException w:name="Table Subtle 2" w:semiHidden="1" w:unhideWhenUsed="1"/>
     <w:lsdException w:name="Table Web 1" w:semiHidden="1" w:unhideWhenUsed="1"/>
     <w:lsdException w:name="Table Web 2" w:semiHidden="1" w:unhideWhenUsed="1"/>
-    <w:lsdException w:name="Table Web 3" w:semiHidden="1" w:unhideWhenUsed="1"/>
     <w:lsdException w:name="Balloon Text" w:semiHidden="1" w:unhideWhenUsed="1"/>
     <w:lsdException w:name="Table Grid" w:uiPriority="39"/>
-    <w:lsdException w:name="Table Theme" w:semiHidden="1" w:unhideWhenUsed="1"/>
     <w:lsdException w:name="Placeholder Text" w:semiHidden="1"/>
     <w:lsdException w:name="No Spacing" w:uiPriority="1" w:qFormat="1"/>
     <w:lsdException w:name="Light Shading" w:uiPriority="60"/>
@@ -1657,6 +2328,7 @@
     <w:lsdException w:name="Smart Hyperlink" w:semiHidden="1" w:unhideWhenUsed="1"/>
     <w:lsdException w:name="Hashtag" w:semiHidden="1" w:unhideWhenUsed="1"/>
     <w:lsdException w:name="Unresolved Mention" w:semiHidden="1" w:unhideWhenUsed="1"/>
+    <w:lsdException w:name="Smart Link" w:semiHidden="1" w:unhideWhenUsed="1"/>
   </w:latentStyles>
   <w:style w:type="paragraph" w:default="1" w:styleId="Normal">
     <w:name w:val="Normal"/>

</xml_diff>